<commit_message>
add a line about the teacher to the title page
</commit_message>
<xml_diff>
--- a/lab-2.docx
+++ b/lab-2.docx
@@ -483,14 +483,172 @@
         <w:jc w:val="center"/>
         <w:textAlignment w:val="baseline"/>
         <w:rPr>
-          <w:sz w:val="18"/>
-          <w:szCs w:val="18"/>
+          <w:sz w:val="28"/>
+          <w:szCs w:val="28"/>
         </w:rPr>
       </w:pPr>
       <w:r>
         <w:rPr>
           <w:rStyle w:val="eop"/>
           <w:rFonts w:eastAsiaTheme="majorEastAsia"/>
+          <w:sz w:val="28"/>
+          <w:szCs w:val="28"/>
+        </w:rPr>
+        <w:t> </w:t>
+      </w:r>
+    </w:p>
+    <w:p>
+      <w:pPr>
+        <w:pStyle w:val="paragraph"/>
+        <w:spacing w:beforeAutospacing="0" w:after="0" w:afterAutospacing="0"/>
+        <w:jc w:val="both"/>
+        <w:textAlignment w:val="baseline"/>
+        <w:rPr>
+          <w:sz w:val="28"/>
+          <w:szCs w:val="28"/>
+        </w:rPr>
+      </w:pPr>
+      <w:r>
+        <w:rPr>
+          <w:rStyle w:val="normaltextrun"/>
+          <w:rFonts w:eastAsiaTheme="majorEastAsia"/>
+          <w:sz w:val="28"/>
+          <w:szCs w:val="28"/>
+        </w:rPr>
+        <w:t xml:space="preserve">Выполнил студент группы МО31/2 </w:t>
+      </w:r>
+      <w:r>
+        <w:rPr>
+          <w:rStyle w:val="normaltextrun"/>
+          <w:rFonts w:eastAsiaTheme="majorEastAsia"/>
+          <w:color w:val="000000"/>
+          <w:sz w:val="28"/>
+          <w:szCs w:val="28"/>
+          <w:u w:val="single"/>
+          <w:shd w:val="clear" w:color="auto" w:fill="FFFFFF"/>
+        </w:rPr>
+        <w:t xml:space="preserve">                                          </w:t>
+      </w:r>
+      <w:r>
+        <w:rPr>
+          <w:rStyle w:val="normaltextrun"/>
+          <w:rFonts w:eastAsiaTheme="majorEastAsia"/>
+          <w:color w:val="000000"/>
+          <w:sz w:val="28"/>
+          <w:szCs w:val="28"/>
+          <w:shd w:val="clear" w:color="auto" w:fill="FFFFFF"/>
+        </w:rPr>
+        <w:t xml:space="preserve">   А</w:t>
+      </w:r>
+      <w:r>
+        <w:rPr>
+          <w:rStyle w:val="normaltextrun"/>
+          <w:rFonts w:eastAsiaTheme="majorEastAsia"/>
+          <w:sz w:val="28"/>
+          <w:szCs w:val="28"/>
+        </w:rPr>
+        <w:t>. А. Мясоедов</w:t>
+      </w:r>
+    </w:p>
+    <w:p>
+      <w:pPr>
+        <w:pStyle w:val="paragraph"/>
+        <w:spacing w:beforeAutospacing="0" w:after="0" w:afterAutospacing="0"/>
+        <w:jc w:val="both"/>
+        <w:textAlignment w:val="baseline"/>
+        <w:rPr>
+          <w:sz w:val="28"/>
+          <w:szCs w:val="28"/>
+        </w:rPr>
+      </w:pPr>
+      <w:r>
+        <w:rPr>
+          <w:rStyle w:val="eop"/>
+          <w:rFonts w:eastAsiaTheme="majorEastAsia"/>
+          <w:sz w:val="28"/>
+          <w:szCs w:val="28"/>
+        </w:rPr>
+        <w:t> </w:t>
+      </w:r>
+    </w:p>
+    <w:p>
+      <w:pPr>
+        <w:pStyle w:val="paragraph"/>
+        <w:spacing w:beforeAutospacing="0" w:after="0" w:afterAutospacing="0"/>
+        <w:jc w:val="both"/>
+        <w:textAlignment w:val="baseline"/>
+        <w:rPr>
+          <w:sz w:val="28"/>
+          <w:szCs w:val="28"/>
+          <w:u w:val="single"/>
+        </w:rPr>
+      </w:pPr>
+      <w:r>
+        <w:rPr>
+          <w:rStyle w:val="normaltextrun"/>
+          <w:rFonts w:eastAsiaTheme="majorEastAsia"/>
+          <w:sz w:val="28"/>
+          <w:szCs w:val="28"/>
+        </w:rPr>
+        <w:t xml:space="preserve">Направление подготовки </w:t>
+      </w:r>
+      <w:r>
+        <w:rPr>
+          <w:rStyle w:val="normaltextrun"/>
+          <w:rFonts w:eastAsiaTheme="majorEastAsia"/>
+          <w:sz w:val="28"/>
+          <w:szCs w:val="28"/>
+          <w:u w:val="single"/>
+        </w:rPr>
+        <w:t>02.03.03 Математическое обеспечение и администрирование информационных систем </w:t>
+      </w:r>
+      <w:r>
+        <w:rPr>
+          <w:rStyle w:val="eop"/>
+          <w:rFonts w:eastAsiaTheme="majorEastAsia"/>
+          <w:sz w:val="28"/>
+          <w:szCs w:val="28"/>
+          <w:u w:val="single"/>
+        </w:rPr>
+        <w:t> </w:t>
+      </w:r>
+    </w:p>
+    <w:p>
+      <w:pPr>
+        <w:pStyle w:val="paragraph"/>
+        <w:spacing w:beforeAutospacing="0" w:after="0" w:afterAutospacing="0"/>
+        <w:jc w:val="both"/>
+        <w:textAlignment w:val="baseline"/>
+        <w:rPr>
+          <w:sz w:val="28"/>
+          <w:szCs w:val="28"/>
+        </w:rPr>
+      </w:pPr>
+      <w:r>
+        <w:rPr>
+          <w:rStyle w:val="normaltextrun"/>
+          <w:rFonts w:eastAsiaTheme="majorEastAsia"/>
+          <w:sz w:val="28"/>
+          <w:szCs w:val="28"/>
+        </w:rPr>
+        <w:t>Курс </w:t>
+      </w:r>
+      <w:r>
+        <w:rPr>
+          <w:rStyle w:val="normaltextrun"/>
+          <w:rFonts w:eastAsiaTheme="majorEastAsia"/>
+          <w:sz w:val="28"/>
+          <w:szCs w:val="28"/>
+          <w:u w:val="single"/>
+        </w:rPr>
+        <w:t>   3   </w:t>
+      </w:r>
+      <w:r>
+        <w:rPr>
+          <w:rStyle w:val="eop"/>
+          <w:rFonts w:eastAsiaTheme="majorEastAsia"/>
+          <w:sz w:val="28"/>
+          <w:szCs w:val="28"/>
         </w:rPr>
         <w:t> </w:t>
       </w:r>
@@ -507,197 +665,6 @@
       </w:pPr>
       <w:r>
         <w:rPr>
-          <w:rStyle w:val="normaltextrun"/>
-          <w:rFonts w:eastAsiaTheme="majorEastAsia"/>
-          <w:sz w:val="28"/>
-          <w:szCs w:val="28"/>
-        </w:rPr>
-        <w:t>Выполнил студент группы МО3</w:t>
-      </w:r>
-      <w:r>
-        <w:rPr>
-          <w:rStyle w:val="normaltextrun"/>
-          <w:rFonts w:eastAsiaTheme="majorEastAsia"/>
-          <w:sz w:val="28"/>
-          <w:szCs w:val="28"/>
-        </w:rPr>
-        <w:t>1</w:t>
-      </w:r>
-      <w:r>
-        <w:rPr>
-          <w:rStyle w:val="normaltextrun"/>
-          <w:rFonts w:eastAsiaTheme="majorEastAsia"/>
-          <w:sz w:val="28"/>
-          <w:szCs w:val="28"/>
-        </w:rPr>
-        <w:t>/</w:t>
-      </w:r>
-      <w:r>
-        <w:rPr>
-          <w:rStyle w:val="normaltextrun"/>
-          <w:rFonts w:eastAsiaTheme="majorEastAsia"/>
-          <w:sz w:val="28"/>
-          <w:szCs w:val="28"/>
-        </w:rPr>
-        <w:t>2</w:t>
-      </w:r>
-      <w:r>
-        <w:rPr>
-          <w:rStyle w:val="normaltextrun"/>
-          <w:rFonts w:eastAsiaTheme="majorEastAsia"/>
-          <w:sz w:val="28"/>
-          <w:szCs w:val="28"/>
-        </w:rPr>
-        <w:t xml:space="preserve"> </w:t>
-      </w:r>
-      <w:r>
-        <w:rPr>
-          <w:rStyle w:val="normaltextrun"/>
-          <w:rFonts w:eastAsiaTheme="majorEastAsia"/>
-          <w:color w:val="000000"/>
-          <w:sz w:val="28"/>
-          <w:szCs w:val="28"/>
-          <w:u w:val="single"/>
-          <w:shd w:val="clear" w:color="auto" w:fill="FFFFFF"/>
-        </w:rPr>
-        <w:t xml:space="preserve">                                          </w:t>
-      </w:r>
-      <w:r>
-        <w:rPr>
-          <w:rStyle w:val="normaltextrun"/>
-          <w:rFonts w:eastAsiaTheme="majorEastAsia"/>
-          <w:color w:val="000000"/>
-          <w:sz w:val="28"/>
-          <w:szCs w:val="28"/>
-          <w:shd w:val="clear" w:color="auto" w:fill="FFFFFF"/>
-        </w:rPr>
-        <w:t xml:space="preserve">   </w:t>
-      </w:r>
-      <w:r>
-        <w:rPr>
-          <w:rStyle w:val="normaltextrun"/>
-          <w:rFonts w:eastAsiaTheme="majorEastAsia"/>
-          <w:color w:val="000000"/>
-          <w:sz w:val="28"/>
-          <w:szCs w:val="28"/>
-          <w:shd w:val="clear" w:color="auto" w:fill="FFFFFF"/>
-        </w:rPr>
-        <w:t>А</w:t>
-      </w:r>
-      <w:r>
-        <w:rPr>
-          <w:rStyle w:val="normaltextrun"/>
-          <w:rFonts w:eastAsiaTheme="majorEastAsia"/>
-          <w:sz w:val="28"/>
-          <w:szCs w:val="28"/>
-        </w:rPr>
-        <w:t>. А.</w:t>
-      </w:r>
-      <w:r>
-        <w:rPr>
-          <w:rStyle w:val="normaltextrun"/>
-          <w:rFonts w:eastAsiaTheme="majorEastAsia"/>
-          <w:sz w:val="28"/>
-          <w:szCs w:val="28"/>
-        </w:rPr>
-        <w:t xml:space="preserve"> Мясоедов</w:t>
-      </w:r>
-    </w:p>
-    <w:p>
-      <w:pPr>
-        <w:pStyle w:val="paragraph"/>
-        <w:spacing w:beforeAutospacing="0" w:after="0" w:afterAutospacing="0"/>
-        <w:jc w:val="both"/>
-        <w:textAlignment w:val="baseline"/>
-        <w:rPr>
-          <w:sz w:val="28"/>
-          <w:szCs w:val="28"/>
-        </w:rPr>
-      </w:pPr>
-      <w:r>
-        <w:rPr>
-          <w:rStyle w:val="eop"/>
-          <w:rFonts w:eastAsiaTheme="majorEastAsia"/>
-          <w:sz w:val="28"/>
-          <w:szCs w:val="28"/>
-        </w:rPr>
-        <w:t> </w:t>
-      </w:r>
-    </w:p>
-    <w:p>
-      <w:pPr>
-        <w:pStyle w:val="paragraph"/>
-        <w:spacing w:beforeAutospacing="0" w:after="0" w:afterAutospacing="0"/>
-        <w:jc w:val="both"/>
-        <w:textAlignment w:val="baseline"/>
-        <w:rPr>
-          <w:sz w:val="28"/>
-          <w:szCs w:val="28"/>
-          <w:u w:val="single"/>
-        </w:rPr>
-      </w:pPr>
-      <w:r>
-        <w:rPr>
-          <w:rStyle w:val="normaltextrun"/>
-          <w:rFonts w:eastAsiaTheme="majorEastAsia"/>
-          <w:sz w:val="28"/>
-          <w:szCs w:val="28"/>
-        </w:rPr>
-        <w:t xml:space="preserve">Направление подготовки </w:t>
-      </w:r>
-      <w:r>
-        <w:rPr>
-          <w:rStyle w:val="normaltextrun"/>
-          <w:rFonts w:eastAsiaTheme="majorEastAsia"/>
-          <w:sz w:val="28"/>
-          <w:szCs w:val="28"/>
-          <w:u w:val="single"/>
-        </w:rPr>
-        <w:t>02.03.03 Математическое обеспечение и администрирование информационных систем </w:t>
-      </w:r>
-      <w:r>
-        <w:rPr>
-          <w:rStyle w:val="eop"/>
-          <w:rFonts w:eastAsiaTheme="majorEastAsia"/>
-          <w:sz w:val="28"/>
-          <w:szCs w:val="28"/>
-          <w:u w:val="single"/>
-        </w:rPr>
-        <w:t> </w:t>
-      </w:r>
-    </w:p>
-    <w:p>
-      <w:pPr>
-        <w:pStyle w:val="paragraph"/>
-        <w:spacing w:beforeAutospacing="0" w:after="0" w:afterAutospacing="0"/>
-        <w:jc w:val="both"/>
-        <w:textAlignment w:val="baseline"/>
-        <w:rPr>
-          <w:sz w:val="28"/>
-          <w:szCs w:val="28"/>
-        </w:rPr>
-      </w:pPr>
-      <w:r>
-        <w:rPr>
-          <w:rStyle w:val="normaltextrun"/>
-          <w:rFonts w:eastAsiaTheme="majorEastAsia"/>
-          <w:sz w:val="28"/>
-          <w:szCs w:val="28"/>
-        </w:rPr>
-        <w:t>Курс </w:t>
-      </w:r>
-      <w:r>
-        <w:rPr>
-          <w:rStyle w:val="normaltextrun"/>
-          <w:rFonts w:eastAsiaTheme="majorEastAsia"/>
-          <w:sz w:val="28"/>
-          <w:szCs w:val="28"/>
-          <w:u w:val="single"/>
-        </w:rPr>
-        <w:t>   3   </w:t>
-      </w:r>
-      <w:r>
-        <w:rPr>
           <w:rStyle w:val="eop"/>
           <w:rFonts w:eastAsiaTheme="majorEastAsia"/>
           <w:sz w:val="28"/>
@@ -712,8 +679,8 @@
         <w:spacing w:beforeAutospacing="0" w:after="0" w:afterAutospacing="0"/>
         <w:textAlignment w:val="baseline"/>
         <w:rPr>
-          <w:sz w:val="18"/>
-          <w:szCs w:val="18"/>
+          <w:sz w:val="28"/>
+          <w:szCs w:val="28"/>
         </w:rPr>
       </w:pPr>
       <w:r>
@@ -725,6 +692,143 @@
         </w:rPr>
         <w:t> </w:t>
       </w:r>
+    </w:p>
+    <w:p>
+      <w:pPr>
+        <w:pStyle w:val="paragraph"/>
+        <w:spacing w:beforeAutospacing="0" w:after="0" w:afterAutospacing="0"/>
+        <w:jc w:val="both"/>
+        <w:textAlignment w:val="baseline"/>
+        <w:rPr>
+          <w:sz w:val="28"/>
+          <w:szCs w:val="28"/>
+        </w:rPr>
+      </w:pPr>
+      <w:r>
+        <w:rPr>
+          <w:rStyle w:val="eop"/>
+          <w:rFonts w:eastAsiaTheme="majorEastAsia"/>
+          <w:sz w:val="28"/>
+          <w:szCs w:val="28"/>
+        </w:rPr>
+        <w:t> </w:t>
+      </w:r>
+    </w:p>
+    <w:p>
+      <w:pPr>
+        <w:pStyle w:val="paragraph"/>
+        <w:spacing w:beforeAutospacing="0" w:after="0" w:afterAutospacing="0"/>
+        <w:jc w:val="both"/>
+        <w:textAlignment w:val="baseline"/>
+        <w:rPr>
+          <w:rStyle w:val="eop"/>
+          <w:rFonts w:eastAsiaTheme="majorEastAsia"/>
+          <w:sz w:val="28"/>
+          <w:szCs w:val="28"/>
+        </w:rPr>
+      </w:pPr>
+      <w:r>
+        <w:rPr>
+          <w:rFonts w:eastAsiaTheme="majorEastAsia"/>
+          <w:sz w:val="28"/>
+          <w:szCs w:val="28"/>
+        </w:rPr>
+        <w:t xml:space="preserve">Отчет принял </w:t>
+      </w:r>
+      <w:r>
+        <w:rPr>
+          <w:rFonts w:eastAsiaTheme="majorEastAsia"/>
+          <w:sz w:val="28"/>
+          <w:szCs w:val="28"/>
+        </w:rPr>
+        <w:t>преподаватель кафедры ИТ</w:t>
+      </w:r>
+      <w:r>
+        <w:rPr>
+          <w:rFonts w:eastAsiaTheme="majorEastAsia"/>
+          <w:sz w:val="28"/>
+          <w:szCs w:val="28"/>
+        </w:rPr>
+        <w:t xml:space="preserve"> </w:t>
+      </w:r>
+      <w:r>
+        <w:rPr>
+          <w:rFonts w:eastAsiaTheme="majorEastAsia"/>
+          <w:sz w:val="28"/>
+          <w:szCs w:val="28"/>
+          <w:lang w:val="en-US"/>
+        </w:rPr>
+        <w:t> </w:t>
+      </w:r>
+      <w:r>
+        <w:rPr>
+          <w:rFonts w:eastAsiaTheme="majorEastAsia"/>
+          <w:sz w:val="28"/>
+          <w:szCs w:val="28"/>
+          <w:u w:val="single"/>
+          <w:lang w:val="en-US"/>
+        </w:rPr>
+        <w:t>                           </w:t>
+      </w:r>
+      <w:r>
+        <w:rPr>
+          <w:rFonts w:eastAsiaTheme="majorEastAsia"/>
+          <w:sz w:val="28"/>
+          <w:szCs w:val="28"/>
+          <w:u w:val="single"/>
+        </w:rPr>
+        <w:t xml:space="preserve">        </w:t>
+      </w:r>
+      <w:r>
+        <w:rPr>
+          <w:rFonts w:eastAsiaTheme="majorEastAsia"/>
+          <w:sz w:val="28"/>
+          <w:szCs w:val="28"/>
+        </w:rPr>
+        <w:t xml:space="preserve"> </w:t>
+      </w:r>
+      <w:r>
+        <w:rPr>
+          <w:rFonts w:eastAsiaTheme="majorEastAsia"/>
+          <w:sz w:val="28"/>
+          <w:szCs w:val="28"/>
+        </w:rPr>
+        <w:t>А</w:t>
+      </w:r>
+      <w:r>
+        <w:rPr>
+          <w:rFonts w:eastAsiaTheme="majorEastAsia"/>
+          <w:sz w:val="28"/>
+          <w:szCs w:val="28"/>
+        </w:rPr>
+        <w:t xml:space="preserve">. </w:t>
+      </w:r>
+      <w:proofErr w:type="spellStart"/>
+      <w:r>
+        <w:rPr>
+          <w:rFonts w:eastAsiaTheme="majorEastAsia"/>
+          <w:sz w:val="28"/>
+          <w:szCs w:val="28"/>
+        </w:rPr>
+        <w:t>А</w:t>
+      </w:r>
+      <w:r>
+        <w:rPr>
+          <w:rFonts w:eastAsiaTheme="majorEastAsia"/>
+          <w:sz w:val="28"/>
+          <w:szCs w:val="28"/>
+        </w:rPr>
+        <w:t>.</w:t>
+      </w:r>
+      <w:r>
+        <w:rPr>
+          <w:rFonts w:eastAsiaTheme="majorEastAsia"/>
+          <w:sz w:val="28"/>
+          <w:szCs w:val="28"/>
+        </w:rPr>
+        <w:t>Полупанов</w:t>
+      </w:r>
+      <w:proofErr w:type="spellEnd"/>
     </w:p>
     <w:p>
       <w:pPr>
@@ -732,19 +836,10 @@
         <w:spacing w:beforeAutospacing="0" w:after="0" w:afterAutospacing="0"/>
         <w:textAlignment w:val="baseline"/>
         <w:rPr>
-          <w:sz w:val="18"/>
-          <w:szCs w:val="18"/>
-        </w:rPr>
-      </w:pPr>
-      <w:r>
-        <w:rPr>
           <w:rStyle w:val="eop"/>
           <w:rFonts w:eastAsiaTheme="majorEastAsia"/>
-          <w:sz w:val="28"/>
-          <w:szCs w:val="28"/>
-        </w:rPr>
-        <w:t> </w:t>
-      </w:r>
+        </w:rPr>
+      </w:pPr>
     </w:p>
     <w:p>
       <w:pPr>
@@ -752,17 +847,10 @@
         <w:spacing w:beforeAutospacing="0" w:after="0" w:afterAutospacing="0"/>
         <w:textAlignment w:val="baseline"/>
         <w:rPr>
-          <w:sz w:val="18"/>
-          <w:szCs w:val="18"/>
-        </w:rPr>
-      </w:pPr>
-      <w:r>
-        <w:rPr>
           <w:rStyle w:val="eop"/>
           <w:rFonts w:eastAsiaTheme="majorEastAsia"/>
         </w:rPr>
-        <w:t> </w:t>
-      </w:r>
+      </w:pPr>
     </w:p>
     <w:p>
       <w:pPr>
@@ -770,17 +858,10 @@
         <w:spacing w:beforeAutospacing="0" w:after="0" w:afterAutospacing="0"/>
         <w:textAlignment w:val="baseline"/>
         <w:rPr>
-          <w:rStyle w:val="eop"/>
-          <w:rFonts w:eastAsiaTheme="majorEastAsia"/>
-        </w:rPr>
-      </w:pPr>
-      <w:r>
-        <w:rPr>
-          <w:rStyle w:val="eop"/>
-          <w:rFonts w:eastAsiaTheme="majorEastAsia"/>
-        </w:rPr>
-        <w:t> </w:t>
-      </w:r>
+          <w:sz w:val="18"/>
+          <w:szCs w:val="18"/>
+        </w:rPr>
+      </w:pPr>
     </w:p>
     <w:p>
       <w:pPr>
@@ -792,6 +873,13 @@
           <w:rFonts w:eastAsiaTheme="majorEastAsia"/>
         </w:rPr>
       </w:pPr>
+      <w:r>
+        <w:rPr>
+          <w:rStyle w:val="eop"/>
+          <w:rFonts w:eastAsiaTheme="majorEastAsia"/>
+        </w:rPr>
+        <w:t>  </w:t>
+      </w:r>
     </w:p>
     <w:p>
       <w:pPr>
@@ -799,8 +887,8 @@
         <w:spacing w:beforeAutospacing="0" w:after="0" w:afterAutospacing="0"/>
         <w:textAlignment w:val="baseline"/>
         <w:rPr>
-          <w:rStyle w:val="eop"/>
-          <w:rFonts w:eastAsiaTheme="majorEastAsia"/>
+          <w:sz w:val="18"/>
+          <w:szCs w:val="18"/>
         </w:rPr>
       </w:pPr>
     </w:p>
@@ -821,16 +909,16 @@
         <w:spacing w:beforeAutospacing="0" w:after="0" w:afterAutospacing="0"/>
         <w:textAlignment w:val="baseline"/>
         <w:rPr>
+          <w:sz w:val="18"/>
+          <w:szCs w:val="18"/>
+        </w:rPr>
+      </w:pPr>
+      <w:r>
+        <w:rPr>
           <w:rStyle w:val="eop"/>
           <w:rFonts w:eastAsiaTheme="majorEastAsia"/>
         </w:rPr>
-      </w:pPr>
-      <w:r>
-        <w:rPr>
-          <w:rStyle w:val="eop"/>
-          <w:rFonts w:eastAsiaTheme="majorEastAsia"/>
-        </w:rPr>
-        <w:t>  </w:t>
+        <w:t> </w:t>
       </w:r>
     </w:p>
     <w:p>
@@ -839,10 +927,17 @@
         <w:spacing w:beforeAutospacing="0" w:after="0" w:afterAutospacing="0"/>
         <w:textAlignment w:val="baseline"/>
         <w:rPr>
-          <w:sz w:val="18"/>
-          <w:szCs w:val="18"/>
-        </w:rPr>
-      </w:pPr>
+          <w:rStyle w:val="eop"/>
+          <w:rFonts w:eastAsiaTheme="majorEastAsia"/>
+        </w:rPr>
+      </w:pPr>
+      <w:r>
+        <w:rPr>
+          <w:rStyle w:val="eop"/>
+          <w:rFonts w:eastAsiaTheme="majorEastAsia"/>
+        </w:rPr>
+        <w:t> </w:t>
+      </w:r>
     </w:p>
     <w:p>
       <w:pPr>
@@ -850,8 +945,8 @@
         <w:spacing w:beforeAutospacing="0" w:after="0" w:afterAutospacing="0"/>
         <w:textAlignment w:val="baseline"/>
         <w:rPr>
-          <w:sz w:val="18"/>
-          <w:szCs w:val="18"/>
+          <w:rStyle w:val="eop"/>
+          <w:rFonts w:eastAsiaTheme="majorEastAsia"/>
         </w:rPr>
       </w:pPr>
     </w:p>
@@ -861,17 +956,10 @@
         <w:spacing w:beforeAutospacing="0" w:after="0" w:afterAutospacing="0"/>
         <w:textAlignment w:val="baseline"/>
         <w:rPr>
-          <w:sz w:val="18"/>
-          <w:szCs w:val="18"/>
-        </w:rPr>
-      </w:pPr>
-      <w:r>
-        <w:rPr>
           <w:rStyle w:val="eop"/>
           <w:rFonts w:eastAsiaTheme="majorEastAsia"/>
         </w:rPr>
-        <w:t> </w:t>
-      </w:r>
+      </w:pPr>
     </w:p>
     <w:p>
       <w:pPr>
@@ -881,16 +969,8 @@
         <w:rPr>
           <w:rStyle w:val="eop"/>
           <w:rFonts w:eastAsiaTheme="majorEastAsia"/>
-          <w:lang w:val="en-US"/>
-        </w:rPr>
-      </w:pPr>
-      <w:r>
-        <w:rPr>
-          <w:rStyle w:val="eop"/>
-          <w:rFonts w:eastAsiaTheme="majorEastAsia"/>
-        </w:rPr>
-        <w:t> </w:t>
-      </w:r>
+        </w:rPr>
+      </w:pPr>
     </w:p>
     <w:p>
       <w:pPr>
@@ -900,43 +980,6 @@
         <w:rPr>
           <w:rStyle w:val="eop"/>
           <w:rFonts w:eastAsiaTheme="majorEastAsia"/>
-          <w:lang w:val="en-US"/>
-        </w:rPr>
-      </w:pPr>
-    </w:p>
-    <w:p>
-      <w:pPr>
-        <w:pStyle w:val="paragraph"/>
-        <w:spacing w:beforeAutospacing="0" w:after="0" w:afterAutospacing="0"/>
-        <w:textAlignment w:val="baseline"/>
-        <w:rPr>
-          <w:rStyle w:val="eop"/>
-          <w:rFonts w:eastAsiaTheme="majorEastAsia"/>
-          <w:lang w:val="en-US"/>
-        </w:rPr>
-      </w:pPr>
-    </w:p>
-    <w:p>
-      <w:pPr>
-        <w:pStyle w:val="paragraph"/>
-        <w:spacing w:beforeAutospacing="0" w:after="0" w:afterAutospacing="0"/>
-        <w:textAlignment w:val="baseline"/>
-        <w:rPr>
-          <w:rStyle w:val="eop"/>
-          <w:rFonts w:eastAsiaTheme="majorEastAsia"/>
-          <w:lang w:val="en-US"/>
-        </w:rPr>
-      </w:pPr>
-    </w:p>
-    <w:p>
-      <w:pPr>
-        <w:pStyle w:val="paragraph"/>
-        <w:spacing w:beforeAutospacing="0" w:after="0" w:afterAutospacing="0"/>
-        <w:textAlignment w:val="baseline"/>
-        <w:rPr>
-          <w:rStyle w:val="eop"/>
-          <w:rFonts w:eastAsiaTheme="majorEastAsia"/>
-          <w:lang w:val="en-US"/>
         </w:rPr>
       </w:pPr>
     </w:p>
@@ -1024,6 +1067,7 @@
         <w:rPr>
           <w:rStyle w:val="normaltextrun"/>
           <w:rFonts w:eastAsiaTheme="majorEastAsia"/>
+          <w:lang w:val="ru-RU"/>
         </w:rPr>
         <w:br w:type="page"/>
       </w:r>
@@ -1074,6 +1118,7 @@
               <w:color w:val="000000" w:themeColor="text1"/>
               <w:sz w:val="28"/>
               <w:szCs w:val="28"/>
+              <w:lang w:val="ru-RU"/>
             </w:rPr>
             <w:t>СОДЕРЖАНИЕ</w:t>
           </w:r>
@@ -1541,6 +1586,7 @@
       <w:r>
         <w:rPr>
           <w:rFonts w:ascii="Times New Roman" w:hAnsi="Times New Roman" w:cs="Times New Roman"/>
+          <w:noProof/>
           <w:sz w:val="28"/>
           <w:szCs w:val="28"/>
           <w:lang w:val="ru-RU"/>
@@ -1637,6 +1683,7 @@
       <w:r>
         <w:rPr>
           <w:rFonts w:ascii="Times New Roman" w:hAnsi="Times New Roman" w:cs="Times New Roman"/>
+          <w:noProof/>
           <w:sz w:val="28"/>
           <w:szCs w:val="28"/>
           <w:lang w:val="ru-RU"/>
@@ -1713,6 +1760,7 @@
       <w:r>
         <w:rPr>
           <w:rFonts w:ascii="Times New Roman" w:hAnsi="Times New Roman" w:cs="Times New Roman"/>
+          <w:noProof/>
           <w:sz w:val="28"/>
           <w:szCs w:val="28"/>
           <w:lang w:val="ru-RU"/>
@@ -1809,6 +1857,7 @@
       <w:r>
         <w:rPr>
           <w:rFonts w:ascii="Times New Roman" w:hAnsi="Times New Roman" w:cs="Times New Roman"/>
+          <w:noProof/>
           <w:sz w:val="28"/>
           <w:szCs w:val="28"/>
           <w:lang w:val="ru-RU"/>
@@ -1925,6 +1974,7 @@
       <w:r>
         <w:rPr>
           <w:rFonts w:ascii="Times New Roman" w:hAnsi="Times New Roman" w:cs="Times New Roman"/>
+          <w:noProof/>
           <w:sz w:val="28"/>
           <w:szCs w:val="28"/>
           <w:lang w:val="ru-RU"/>
@@ -2207,6 +2257,7 @@
       <w:r>
         <w:rPr>
           <w:rFonts w:ascii="Times New Roman" w:hAnsi="Times New Roman" w:cs="Times New Roman"/>
+          <w:noProof/>
           <w:sz w:val="28"/>
           <w:szCs w:val="28"/>
           <w:lang w:val="ru-RU"/>
@@ -2321,6 +2372,7 @@
       <w:r>
         <w:rPr>
           <w:rFonts w:ascii="Times New Roman" w:hAnsi="Times New Roman" w:cs="Times New Roman"/>
+          <w:noProof/>
           <w:sz w:val="28"/>
           <w:szCs w:val="28"/>
           <w:lang w:val="ru-RU"/>
@@ -2395,6 +2447,7 @@
       <w:r>
         <w:rPr>
           <w:rFonts w:ascii="Times New Roman" w:hAnsi="Times New Roman" w:cs="Times New Roman"/>
+          <w:noProof/>
           <w:sz w:val="28"/>
           <w:szCs w:val="28"/>
           <w:lang w:val="ru-RU"/>
@@ -2489,6 +2542,7 @@
       <w:r>
         <w:rPr>
           <w:rFonts w:ascii="Times New Roman" w:hAnsi="Times New Roman" w:cs="Times New Roman"/>
+          <w:noProof/>
           <w:sz w:val="28"/>
           <w:szCs w:val="28"/>
           <w:lang w:val="ru-RU"/>
@@ -2603,6 +2657,7 @@
       <w:r>
         <w:rPr>
           <w:rFonts w:ascii="Times New Roman" w:hAnsi="Times New Roman" w:cs="Times New Roman"/>
+          <w:noProof/>
           <w:sz w:val="28"/>
           <w:szCs w:val="28"/>
           <w:lang w:val="ru-RU"/>
@@ -2966,6 +3021,7 @@
       <w:r>
         <w:rPr>
           <w:rFonts w:ascii="Times New Roman" w:hAnsi="Times New Roman" w:cs="Times New Roman"/>
+          <w:noProof/>
           <w:sz w:val="28"/>
           <w:szCs w:val="28"/>
         </w:rPr>
@@ -3195,6 +3251,7 @@
       <w:r>
         <w:rPr>
           <w:rFonts w:ascii="Times New Roman" w:hAnsi="Times New Roman" w:cs="Times New Roman"/>
+          <w:noProof/>
           <w:sz w:val="28"/>
           <w:szCs w:val="28"/>
         </w:rPr>
@@ -3353,6 +3410,7 @@
           <w:rFonts w:ascii="Times New Roman" w:hAnsi="Times New Roman" w:cs="Times New Roman"/>
           <w:sz w:val="28"/>
           <w:szCs w:val="28"/>
+          <w:lang w:val="ru-RU"/>
         </w:rPr>
       </w:pPr>
       <w:r>
@@ -3462,16 +3520,7 @@
           <w:szCs w:val="28"/>
           <w:lang w:val="ru-RU"/>
         </w:rPr>
-        <w:t xml:space="preserve">Потому что у пользователя нет прав на редактирование файла. У файла права </w:t>
-      </w:r>
-      <w:r>
-        <w:rPr>
-          <w:rFonts w:ascii="Times New Roman" w:hAnsi="Times New Roman" w:cs="Times New Roman"/>
-          <w:sz w:val="28"/>
-          <w:szCs w:val="28"/>
-          <w:lang w:val="ru-RU"/>
-        </w:rPr>
-        <w:t>-</w:t>
+        <w:t>Потому что у пользователя нет прав на редактирование файла. У файла права -</w:t>
       </w:r>
       <w:proofErr w:type="spellStart"/>
       <w:r>
@@ -3724,6 +3773,7 @@
       <w:r>
         <w:rPr>
           <w:rFonts w:ascii="Times New Roman" w:hAnsi="Times New Roman" w:cs="Times New Roman"/>
+          <w:noProof/>
           <w:sz w:val="28"/>
           <w:szCs w:val="28"/>
           <w:lang w:val="ru-RU"/>
@@ -3798,6 +3848,7 @@
       <w:r>
         <w:rPr>
           <w:rFonts w:ascii="Times New Roman" w:hAnsi="Times New Roman" w:cs="Times New Roman"/>
+          <w:noProof/>
           <w:sz w:val="28"/>
           <w:szCs w:val="28"/>
           <w:lang w:val="ru-RU"/>
@@ -3972,6 +4023,7 @@
       <w:r>
         <w:rPr>
           <w:rFonts w:ascii="Times New Roman" w:hAnsi="Times New Roman" w:cs="Times New Roman"/>
+          <w:noProof/>
           <w:sz w:val="28"/>
           <w:szCs w:val="28"/>
           <w:lang w:val="ru-RU"/>
@@ -4306,6 +4358,7 @@
       <w:r>
         <w:rPr>
           <w:rFonts w:ascii="Times New Roman" w:hAnsi="Times New Roman" w:cs="Times New Roman"/>
+          <w:noProof/>
           <w:sz w:val="28"/>
           <w:szCs w:val="28"/>
           <w:lang w:val="ru-RU"/>
@@ -4365,16 +4418,7 @@
           <w:szCs w:val="28"/>
           <w:lang w:val="ru-RU"/>
         </w:rPr>
-        <w:t xml:space="preserve">- </w:t>
-      </w:r>
-      <w:r>
-        <w:rPr>
-          <w:rFonts w:ascii="Times New Roman" w:hAnsi="Times New Roman" w:cs="Times New Roman"/>
-          <w:sz w:val="28"/>
-          <w:szCs w:val="28"/>
-          <w:lang w:val="ru-RU"/>
-        </w:rPr>
-        <w:t>Можно добавить в .</w:t>
+        <w:t>- Можно добавить в .</w:t>
       </w:r>
       <w:proofErr w:type="spellStart"/>
       <w:r>
@@ -4431,6 +4475,7 @@
       <w:r>
         <w:rPr>
           <w:rFonts w:ascii="Times New Roman" w:hAnsi="Times New Roman" w:cs="Times New Roman"/>
+          <w:noProof/>
           <w:sz w:val="28"/>
           <w:szCs w:val="28"/>
           <w:lang w:val="ru-RU"/>
@@ -4507,6 +4552,7 @@
       <w:r>
         <w:rPr>
           <w:rFonts w:ascii="Times New Roman" w:hAnsi="Times New Roman" w:cs="Times New Roman"/>
+          <w:noProof/>
           <w:sz w:val="28"/>
           <w:szCs w:val="28"/>
           <w:lang w:val="ru-RU"/>
@@ -4604,6 +4650,7 @@
       <w:r>
         <w:rPr>
           <w:rFonts w:ascii="Times New Roman" w:hAnsi="Times New Roman" w:cs="Times New Roman"/>
+          <w:noProof/>
           <w:sz w:val="28"/>
           <w:szCs w:val="28"/>
           <w:lang w:val="ru-RU"/>
@@ -4836,6 +4883,7 @@
           <w:rFonts w:ascii="Times New Roman" w:hAnsi="Times New Roman" w:cs="Times New Roman"/>
           <w:sz w:val="28"/>
           <w:szCs w:val="28"/>
+          <w:lang w:val="ru-RU"/>
         </w:rPr>
       </w:pPr>
       <w:r>
@@ -4861,6 +4909,7 @@
       <w:r>
         <w:rPr>
           <w:rFonts w:ascii="Times New Roman" w:hAnsi="Times New Roman" w:cs="Times New Roman"/>
+          <w:noProof/>
           <w:sz w:val="28"/>
           <w:szCs w:val="28"/>
         </w:rPr>
@@ -4909,6 +4958,7 @@
           <w:rFonts w:ascii="Times New Roman" w:hAnsi="Times New Roman" w:cs="Times New Roman"/>
           <w:sz w:val="28"/>
           <w:szCs w:val="28"/>
+          <w:lang w:val="ru-RU"/>
         </w:rPr>
       </w:pPr>
       <w:r>
@@ -5088,6 +5138,7 @@
           <w:rFonts w:ascii="Times New Roman" w:hAnsi="Times New Roman" w:cs="Times New Roman"/>
           <w:sz w:val="28"/>
           <w:szCs w:val="28"/>
+          <w:lang w:val="ru-RU"/>
         </w:rPr>
       </w:pPr>
       <w:r>
@@ -5136,13 +5187,15 @@
           <w:rFonts w:ascii="Times New Roman" w:hAnsi="Times New Roman" w:cs="Times New Roman"/>
           <w:sz w:val="28"/>
           <w:szCs w:val="28"/>
-        </w:rPr>
-      </w:pPr>
-      <w:r>
-        <w:rPr>
-          <w:rFonts w:ascii="Times New Roman" w:hAnsi="Times New Roman" w:cs="Times New Roman"/>
-          <w:sz w:val="28"/>
-          <w:szCs w:val="28"/>
+          <w:lang w:val="ru-RU"/>
+        </w:rPr>
+      </w:pPr>
+      <w:r>
+        <w:rPr>
+          <w:rFonts w:ascii="Times New Roman" w:hAnsi="Times New Roman" w:cs="Times New Roman"/>
+          <w:sz w:val="28"/>
+          <w:szCs w:val="28"/>
+          <w:lang w:val="ru-RU"/>
         </w:rPr>
         <w:br w:type="page"/>
       </w:r>
@@ -5286,6 +5339,7 @@
           <w:rFonts w:ascii="Times New Roman" w:hAnsi="Times New Roman" w:cs="Times New Roman"/>
           <w:sz w:val="28"/>
           <w:szCs w:val="28"/>
+          <w:lang w:val="ru-RU"/>
         </w:rPr>
         <w:t>/</w:t>
       </w:r>
@@ -5329,6 +5383,7 @@
           <w:rFonts w:ascii="Times New Roman" w:hAnsi="Times New Roman" w:cs="Times New Roman"/>
           <w:sz w:val="28"/>
           <w:szCs w:val="28"/>
+          <w:lang w:val="ru-RU"/>
         </w:rPr>
       </w:pPr>
       <w:r>
@@ -5347,7 +5402,24 @@
           <w:sz w:val="28"/>
           <w:szCs w:val="28"/>
         </w:rPr>
-        <w:t>CTRL + C</w:t>
+        <w:t>CTRL</w:t>
+      </w:r>
+      <w:r>
+        <w:rPr>
+          <w:rFonts w:ascii="Times New Roman" w:hAnsi="Times New Roman" w:cs="Times New Roman"/>
+          <w:sz w:val="28"/>
+          <w:szCs w:val="28"/>
+          <w:lang w:val="ru-RU"/>
+        </w:rPr>
+        <w:t xml:space="preserve"> + </w:t>
+      </w:r>
+      <w:r>
+        <w:rPr>
+          <w:rFonts w:ascii="Times New Roman" w:hAnsi="Times New Roman" w:cs="Times New Roman"/>
+          <w:sz w:val="28"/>
+          <w:szCs w:val="28"/>
+        </w:rPr>
+        <w:t>C</w:t>
       </w:r>
     </w:p>
     <w:p>
@@ -5358,6 +5430,7 @@
           <w:rFonts w:ascii="Times New Roman" w:hAnsi="Times New Roman" w:cs="Times New Roman"/>
           <w:sz w:val="28"/>
           <w:szCs w:val="28"/>
+          <w:lang w:val="ru-RU"/>
         </w:rPr>
       </w:pPr>
       <w:r>
@@ -5378,6 +5451,7 @@
           <w:rFonts w:ascii="Times New Roman" w:hAnsi="Times New Roman" w:cs="Times New Roman"/>
           <w:sz w:val="28"/>
           <w:szCs w:val="28"/>
+          <w:lang w:val="ru-RU"/>
         </w:rPr>
       </w:pPr>
       <w:r>
@@ -5394,8 +5468,17 @@
           <w:rFonts w:ascii="Times New Roman" w:hAnsi="Times New Roman" w:cs="Times New Roman"/>
           <w:sz w:val="28"/>
           <w:szCs w:val="28"/>
-        </w:rPr>
-        <w:t xml:space="preserve"> ls</w:t>
+          <w:lang w:val="ru-RU"/>
+        </w:rPr>
+        <w:t xml:space="preserve"> </w:t>
+      </w:r>
+      <w:r>
+        <w:rPr>
+          <w:rFonts w:ascii="Times New Roman" w:hAnsi="Times New Roman" w:cs="Times New Roman"/>
+          <w:sz w:val="28"/>
+          <w:szCs w:val="28"/>
+        </w:rPr>
+        <w:t>ls</w:t>
       </w:r>
     </w:p>
     <w:p>
@@ -5406,6 +5489,7 @@
           <w:rFonts w:ascii="Times New Roman" w:hAnsi="Times New Roman" w:cs="Times New Roman"/>
           <w:sz w:val="28"/>
           <w:szCs w:val="28"/>
+          <w:lang w:val="ru-RU"/>
         </w:rPr>
       </w:pPr>
       <w:r>
@@ -5426,6 +5510,7 @@
           <w:rFonts w:ascii="Times New Roman" w:hAnsi="Times New Roman" w:cs="Times New Roman"/>
           <w:sz w:val="28"/>
           <w:szCs w:val="28"/>
+          <w:lang w:val="ru-RU"/>
         </w:rPr>
       </w:pPr>
       <w:r>
@@ -5612,6 +5697,7 @@
           <w:rFonts w:ascii="Times New Roman" w:hAnsi="Times New Roman" w:cs="Times New Roman"/>
           <w:sz w:val="28"/>
           <w:szCs w:val="28"/>
+          <w:lang w:val="ru-RU"/>
         </w:rPr>
       </w:pPr>
       <w:r>
@@ -5654,6 +5740,7 @@
           <w:rFonts w:ascii="Times New Roman" w:hAnsi="Times New Roman" w:cs="Times New Roman"/>
           <w:sz w:val="28"/>
           <w:szCs w:val="28"/>
+          <w:lang w:val="ru-RU"/>
         </w:rPr>
         <w:t>(</w:t>
       </w:r>
@@ -5671,6 +5758,7 @@
           <w:rFonts w:ascii="Times New Roman" w:hAnsi="Times New Roman" w:cs="Times New Roman"/>
           <w:sz w:val="28"/>
           <w:szCs w:val="28"/>
+          <w:lang w:val="ru-RU"/>
         </w:rPr>
         <w:t>)</w:t>
       </w:r>
@@ -5704,6 +5792,7 @@
           <w:rFonts w:ascii="Times New Roman" w:hAnsi="Times New Roman" w:cs="Times New Roman"/>
           <w:sz w:val="28"/>
           <w:szCs w:val="28"/>
+          <w:lang w:val="ru-RU"/>
         </w:rPr>
       </w:pPr>
       <w:r>
@@ -5732,6 +5821,7 @@
           <w:rFonts w:ascii="Times New Roman" w:hAnsi="Times New Roman" w:cs="Times New Roman"/>
           <w:sz w:val="28"/>
           <w:szCs w:val="28"/>
+          <w:lang w:val="ru-RU"/>
         </w:rPr>
       </w:pPr>
       <w:r>
@@ -5752,6 +5842,7 @@
           <w:rFonts w:ascii="Times New Roman" w:hAnsi="Times New Roman" w:cs="Times New Roman"/>
           <w:sz w:val="28"/>
           <w:szCs w:val="28"/>
+          <w:lang w:val="ru-RU"/>
         </w:rPr>
       </w:pPr>
       <w:r>
@@ -5778,7 +5869,16 @@
           <w:sz w:val="28"/>
           <w:szCs w:val="28"/>
         </w:rPr>
-        <w:t xml:space="preserve">STDOUT </w:t>
+        <w:t>STDOUT</w:t>
+      </w:r>
+      <w:r>
+        <w:rPr>
+          <w:rFonts w:ascii="Times New Roman" w:hAnsi="Times New Roman" w:cs="Times New Roman"/>
+          <w:sz w:val="28"/>
+          <w:szCs w:val="28"/>
+          <w:lang w:val="ru-RU"/>
+        </w:rPr>
+        <w:t xml:space="preserve"> </w:t>
       </w:r>
       <w:r>
         <w:rPr>
@@ -5856,6 +5956,7 @@
           <w:rFonts w:ascii="Times New Roman" w:hAnsi="Times New Roman" w:cs="Times New Roman"/>
           <w:sz w:val="28"/>
           <w:szCs w:val="28"/>
+          <w:lang w:val="ru-RU"/>
         </w:rPr>
       </w:pPr>
       <w:r>
@@ -5908,15 +6009,7 @@
           <w:sz w:val="28"/>
           <w:szCs w:val="28"/>
         </w:rPr>
-        <w:t xml:space="preserve">,  </w:t>
-      </w:r>
-      <w:r>
-        <w:rPr>
-          <w:rFonts w:ascii="Times New Roman" w:hAnsi="Times New Roman" w:cs="Times New Roman"/>
-          <w:sz w:val="28"/>
-          <w:szCs w:val="28"/>
-        </w:rPr>
-        <w:t>~/.</w:t>
+        <w:t>,  ~/.</w:t>
       </w:r>
       <w:proofErr w:type="spellStart"/>
       <w:r>

</xml_diff>